<commit_message>
add presentation, make chenges to documentaton
</commit_message>
<xml_diff>
--- a/7heProject.docx
+++ b/7heProject.docx
@@ -41,7 +41,25 @@
           <w:sz w:val="72"/>
           <w:szCs w:val="48"/>
         </w:rPr>
-        <w:t>Tic Tac Toe</w:t>
+        <w:t xml:space="preserve">Tic </w:t>
+      </w:r>
+      <w:proofErr w:type="gramStart"/>
+      <w:r>
+        <w:rPr>
+          <w:b/>
+          <w:sz w:val="72"/>
+          <w:szCs w:val="48"/>
+        </w:rPr>
+        <w:t>Tac</w:t>
+      </w:r>
+      <w:proofErr w:type="gramEnd"/>
+      <w:r>
+        <w:rPr>
+          <w:b/>
+          <w:sz w:val="72"/>
+          <w:szCs w:val="48"/>
+        </w:rPr>
+        <w:t xml:space="preserve"> Toe</w:t>
       </w:r>
     </w:p>
     <w:p>
@@ -68,14 +86,65 @@
         </w:tabs>
         <w:jc w:val="center"/>
       </w:pPr>
-      <w:r>
-        <w:rPr>
-          <w:rFonts w:ascii="Segoe UI" w:hAnsi="Segoe UI" w:cs="Segoe UI"/>
-          <w:b/>
-          <w:color w:val="24292E"/>
-          <w:shd w:val="clear" w:color="auto" w:fill="FFFFFF"/>
-        </w:rPr>
-        <w:t>Янислав Любомиров Стоянов (Scrum Trainer)</w:t>
+      <w:proofErr w:type="spellStart"/>
+      <w:r>
+        <w:rPr>
+          <w:rFonts w:ascii="Segoe UI" w:hAnsi="Segoe UI" w:cs="Segoe UI"/>
+          <w:b/>
+          <w:color w:val="24292E"/>
+          <w:shd w:val="clear" w:color="auto" w:fill="FFFFFF"/>
+        </w:rPr>
+        <w:t>Янислав</w:t>
+      </w:r>
+      <w:proofErr w:type="spellEnd"/>
+      <w:r>
+        <w:rPr>
+          <w:rFonts w:ascii="Segoe UI" w:hAnsi="Segoe UI" w:cs="Segoe UI"/>
+          <w:b/>
+          <w:color w:val="24292E"/>
+          <w:shd w:val="clear" w:color="auto" w:fill="FFFFFF"/>
+        </w:rPr>
+        <w:t xml:space="preserve"> </w:t>
+      </w:r>
+      <w:proofErr w:type="spellStart"/>
+      <w:r>
+        <w:rPr>
+          <w:rFonts w:ascii="Segoe UI" w:hAnsi="Segoe UI" w:cs="Segoe UI"/>
+          <w:b/>
+          <w:color w:val="24292E"/>
+          <w:shd w:val="clear" w:color="auto" w:fill="FFFFFF"/>
+        </w:rPr>
+        <w:t>Любомиров</w:t>
+      </w:r>
+      <w:proofErr w:type="spellEnd"/>
+      <w:r>
+        <w:rPr>
+          <w:rFonts w:ascii="Segoe UI" w:hAnsi="Segoe UI" w:cs="Segoe UI"/>
+          <w:b/>
+          <w:color w:val="24292E"/>
+          <w:shd w:val="clear" w:color="auto" w:fill="FFFFFF"/>
+        </w:rPr>
+        <w:t xml:space="preserve"> </w:t>
+      </w:r>
+      <w:proofErr w:type="spellStart"/>
+      <w:r>
+        <w:rPr>
+          <w:rFonts w:ascii="Segoe UI" w:hAnsi="Segoe UI" w:cs="Segoe UI"/>
+          <w:b/>
+          <w:color w:val="24292E"/>
+          <w:shd w:val="clear" w:color="auto" w:fill="FFFFFF"/>
+        </w:rPr>
+        <w:t>Стоянов</w:t>
+      </w:r>
+      <w:proofErr w:type="spellEnd"/>
+      <w:r>
+        <w:rPr>
+          <w:rFonts w:ascii="Segoe UI" w:hAnsi="Segoe UI" w:cs="Segoe UI"/>
+          <w:b/>
+          <w:color w:val="24292E"/>
+          <w:shd w:val="clear" w:color="auto" w:fill="FFFFFF"/>
+        </w:rPr>
+        <w:t xml:space="preserve"> (Scrum Trainer)</w:t>
       </w:r>
       <w:r>
         <w:rPr>
@@ -102,14 +171,65 @@
         </w:rPr>
         <w:br/>
       </w:r>
-      <w:r>
-        <w:rPr>
-          <w:rFonts w:ascii="Segoe UI" w:hAnsi="Segoe UI" w:cs="Segoe UI"/>
-          <w:b/>
-          <w:color w:val="24292E"/>
-          <w:shd w:val="clear" w:color="auto" w:fill="FFFFFF"/>
-        </w:rPr>
-        <w:t>Ивайло Младенов Абаджиев (Developer C++)</w:t>
+      <w:proofErr w:type="spellStart"/>
+      <w:r>
+        <w:rPr>
+          <w:rFonts w:ascii="Segoe UI" w:hAnsi="Segoe UI" w:cs="Segoe UI"/>
+          <w:b/>
+          <w:color w:val="24292E"/>
+          <w:shd w:val="clear" w:color="auto" w:fill="FFFFFF"/>
+        </w:rPr>
+        <w:t>Ивайло</w:t>
+      </w:r>
+      <w:proofErr w:type="spellEnd"/>
+      <w:r>
+        <w:rPr>
+          <w:rFonts w:ascii="Segoe UI" w:hAnsi="Segoe UI" w:cs="Segoe UI"/>
+          <w:b/>
+          <w:color w:val="24292E"/>
+          <w:shd w:val="clear" w:color="auto" w:fill="FFFFFF"/>
+        </w:rPr>
+        <w:t xml:space="preserve"> </w:t>
+      </w:r>
+      <w:proofErr w:type="spellStart"/>
+      <w:r>
+        <w:rPr>
+          <w:rFonts w:ascii="Segoe UI" w:hAnsi="Segoe UI" w:cs="Segoe UI"/>
+          <w:b/>
+          <w:color w:val="24292E"/>
+          <w:shd w:val="clear" w:color="auto" w:fill="FFFFFF"/>
+        </w:rPr>
+        <w:t>Младенов</w:t>
+      </w:r>
+      <w:proofErr w:type="spellEnd"/>
+      <w:r>
+        <w:rPr>
+          <w:rFonts w:ascii="Segoe UI" w:hAnsi="Segoe UI" w:cs="Segoe UI"/>
+          <w:b/>
+          <w:color w:val="24292E"/>
+          <w:shd w:val="clear" w:color="auto" w:fill="FFFFFF"/>
+        </w:rPr>
+        <w:t xml:space="preserve"> </w:t>
+      </w:r>
+      <w:proofErr w:type="spellStart"/>
+      <w:r>
+        <w:rPr>
+          <w:rFonts w:ascii="Segoe UI" w:hAnsi="Segoe UI" w:cs="Segoe UI"/>
+          <w:b/>
+          <w:color w:val="24292E"/>
+          <w:shd w:val="clear" w:color="auto" w:fill="FFFFFF"/>
+        </w:rPr>
+        <w:t>Абаджиев</w:t>
+      </w:r>
+      <w:proofErr w:type="spellEnd"/>
+      <w:r>
+        <w:rPr>
+          <w:rFonts w:ascii="Segoe UI" w:hAnsi="Segoe UI" w:cs="Segoe UI"/>
+          <w:b/>
+          <w:color w:val="24292E"/>
+          <w:shd w:val="clear" w:color="auto" w:fill="FFFFFF"/>
+        </w:rPr>
+        <w:t xml:space="preserve"> (Developer C++)</w:t>
       </w:r>
       <w:r>
         <w:rPr>
@@ -136,14 +256,65 @@
         </w:rPr>
         <w:br/>
       </w:r>
-      <w:r>
-        <w:rPr>
-          <w:rFonts w:ascii="Segoe UI" w:hAnsi="Segoe UI" w:cs="Segoe UI"/>
-          <w:b/>
-          <w:color w:val="24292E"/>
-          <w:shd w:val="clear" w:color="auto" w:fill="FFFFFF"/>
-        </w:rPr>
-        <w:t>Захари Николаев Бонев (Developer C++)</w:t>
+      <w:proofErr w:type="spellStart"/>
+      <w:r>
+        <w:rPr>
+          <w:rFonts w:ascii="Segoe UI" w:hAnsi="Segoe UI" w:cs="Segoe UI"/>
+          <w:b/>
+          <w:color w:val="24292E"/>
+          <w:shd w:val="clear" w:color="auto" w:fill="FFFFFF"/>
+        </w:rPr>
+        <w:t>Захари</w:t>
+      </w:r>
+      <w:proofErr w:type="spellEnd"/>
+      <w:r>
+        <w:rPr>
+          <w:rFonts w:ascii="Segoe UI" w:hAnsi="Segoe UI" w:cs="Segoe UI"/>
+          <w:b/>
+          <w:color w:val="24292E"/>
+          <w:shd w:val="clear" w:color="auto" w:fill="FFFFFF"/>
+        </w:rPr>
+        <w:t xml:space="preserve"> </w:t>
+      </w:r>
+      <w:proofErr w:type="spellStart"/>
+      <w:r>
+        <w:rPr>
+          <w:rFonts w:ascii="Segoe UI" w:hAnsi="Segoe UI" w:cs="Segoe UI"/>
+          <w:b/>
+          <w:color w:val="24292E"/>
+          <w:shd w:val="clear" w:color="auto" w:fill="FFFFFF"/>
+        </w:rPr>
+        <w:t>Николаев</w:t>
+      </w:r>
+      <w:proofErr w:type="spellEnd"/>
+      <w:r>
+        <w:rPr>
+          <w:rFonts w:ascii="Segoe UI" w:hAnsi="Segoe UI" w:cs="Segoe UI"/>
+          <w:b/>
+          <w:color w:val="24292E"/>
+          <w:shd w:val="clear" w:color="auto" w:fill="FFFFFF"/>
+        </w:rPr>
+        <w:t xml:space="preserve"> </w:t>
+      </w:r>
+      <w:proofErr w:type="spellStart"/>
+      <w:r>
+        <w:rPr>
+          <w:rFonts w:ascii="Segoe UI" w:hAnsi="Segoe UI" w:cs="Segoe UI"/>
+          <w:b/>
+          <w:color w:val="24292E"/>
+          <w:shd w:val="clear" w:color="auto" w:fill="FFFFFF"/>
+        </w:rPr>
+        <w:t>Бонев</w:t>
+      </w:r>
+      <w:proofErr w:type="spellEnd"/>
+      <w:r>
+        <w:rPr>
+          <w:rFonts w:ascii="Segoe UI" w:hAnsi="Segoe UI" w:cs="Segoe UI"/>
+          <w:b/>
+          <w:color w:val="24292E"/>
+          <w:shd w:val="clear" w:color="auto" w:fill="FFFFFF"/>
+        </w:rPr>
+        <w:t xml:space="preserve"> (Developer C++)</w:t>
       </w:r>
       <w:r>
         <w:rPr>
@@ -170,14 +341,65 @@
         </w:rPr>
         <w:br/>
       </w:r>
-      <w:r>
-        <w:rPr>
-          <w:rFonts w:ascii="Segoe UI" w:hAnsi="Segoe UI" w:cs="Segoe UI"/>
-          <w:b/>
-          <w:color w:val="24292E"/>
-          <w:shd w:val="clear" w:color="auto" w:fill="FFFFFF"/>
-        </w:rPr>
-        <w:t>Велимир Владимиров Димитров (Front End)</w:t>
+      <w:proofErr w:type="spellStart"/>
+      <w:r>
+        <w:rPr>
+          <w:rFonts w:ascii="Segoe UI" w:hAnsi="Segoe UI" w:cs="Segoe UI"/>
+          <w:b/>
+          <w:color w:val="24292E"/>
+          <w:shd w:val="clear" w:color="auto" w:fill="FFFFFF"/>
+        </w:rPr>
+        <w:t>Велимир</w:t>
+      </w:r>
+      <w:proofErr w:type="spellEnd"/>
+      <w:r>
+        <w:rPr>
+          <w:rFonts w:ascii="Segoe UI" w:hAnsi="Segoe UI" w:cs="Segoe UI"/>
+          <w:b/>
+          <w:color w:val="24292E"/>
+          <w:shd w:val="clear" w:color="auto" w:fill="FFFFFF"/>
+        </w:rPr>
+        <w:t xml:space="preserve"> </w:t>
+      </w:r>
+      <w:proofErr w:type="spellStart"/>
+      <w:r>
+        <w:rPr>
+          <w:rFonts w:ascii="Segoe UI" w:hAnsi="Segoe UI" w:cs="Segoe UI"/>
+          <w:b/>
+          <w:color w:val="24292E"/>
+          <w:shd w:val="clear" w:color="auto" w:fill="FFFFFF"/>
+        </w:rPr>
+        <w:t>Владимиров</w:t>
+      </w:r>
+      <w:proofErr w:type="spellEnd"/>
+      <w:r>
+        <w:rPr>
+          <w:rFonts w:ascii="Segoe UI" w:hAnsi="Segoe UI" w:cs="Segoe UI"/>
+          <w:b/>
+          <w:color w:val="24292E"/>
+          <w:shd w:val="clear" w:color="auto" w:fill="FFFFFF"/>
+        </w:rPr>
+        <w:t xml:space="preserve"> </w:t>
+      </w:r>
+      <w:proofErr w:type="spellStart"/>
+      <w:r>
+        <w:rPr>
+          <w:rFonts w:ascii="Segoe UI" w:hAnsi="Segoe UI" w:cs="Segoe UI"/>
+          <w:b/>
+          <w:color w:val="24292E"/>
+          <w:shd w:val="clear" w:color="auto" w:fill="FFFFFF"/>
+        </w:rPr>
+        <w:t>Димитров</w:t>
+      </w:r>
+      <w:proofErr w:type="spellEnd"/>
+      <w:r>
+        <w:rPr>
+          <w:rFonts w:ascii="Segoe UI" w:hAnsi="Segoe UI" w:cs="Segoe UI"/>
+          <w:b/>
+          <w:color w:val="24292E"/>
+          <w:shd w:val="clear" w:color="auto" w:fill="FFFFFF"/>
+        </w:rPr>
+        <w:t xml:space="preserve"> (Front End)</w:t>
       </w:r>
       <w:r>
         <w:rPr>
@@ -204,14 +426,65 @@
         </w:rPr>
         <w:br/>
       </w:r>
-      <w:r>
-        <w:rPr>
-          <w:rFonts w:ascii="Segoe UI" w:hAnsi="Segoe UI" w:cs="Segoe UI"/>
-          <w:b/>
-          <w:color w:val="24292E"/>
-          <w:shd w:val="clear" w:color="auto" w:fill="FFFFFF"/>
-        </w:rPr>
-        <w:t>Златомир Георгиев Костадинов (Code Check)</w:t>
+      <w:proofErr w:type="spellStart"/>
+      <w:r>
+        <w:rPr>
+          <w:rFonts w:ascii="Segoe UI" w:hAnsi="Segoe UI" w:cs="Segoe UI"/>
+          <w:b/>
+          <w:color w:val="24292E"/>
+          <w:shd w:val="clear" w:color="auto" w:fill="FFFFFF"/>
+        </w:rPr>
+        <w:t>Златомир</w:t>
+      </w:r>
+      <w:proofErr w:type="spellEnd"/>
+      <w:r>
+        <w:rPr>
+          <w:rFonts w:ascii="Segoe UI" w:hAnsi="Segoe UI" w:cs="Segoe UI"/>
+          <w:b/>
+          <w:color w:val="24292E"/>
+          <w:shd w:val="clear" w:color="auto" w:fill="FFFFFF"/>
+        </w:rPr>
+        <w:t xml:space="preserve"> </w:t>
+      </w:r>
+      <w:proofErr w:type="spellStart"/>
+      <w:r>
+        <w:rPr>
+          <w:rFonts w:ascii="Segoe UI" w:hAnsi="Segoe UI" w:cs="Segoe UI"/>
+          <w:b/>
+          <w:color w:val="24292E"/>
+          <w:shd w:val="clear" w:color="auto" w:fill="FFFFFF"/>
+        </w:rPr>
+        <w:t>Георгиев</w:t>
+      </w:r>
+      <w:proofErr w:type="spellEnd"/>
+      <w:r>
+        <w:rPr>
+          <w:rFonts w:ascii="Segoe UI" w:hAnsi="Segoe UI" w:cs="Segoe UI"/>
+          <w:b/>
+          <w:color w:val="24292E"/>
+          <w:shd w:val="clear" w:color="auto" w:fill="FFFFFF"/>
+        </w:rPr>
+        <w:t xml:space="preserve"> </w:t>
+      </w:r>
+      <w:proofErr w:type="spellStart"/>
+      <w:r>
+        <w:rPr>
+          <w:rFonts w:ascii="Segoe UI" w:hAnsi="Segoe UI" w:cs="Segoe UI"/>
+          <w:b/>
+          <w:color w:val="24292E"/>
+          <w:shd w:val="clear" w:color="auto" w:fill="FFFFFF"/>
+        </w:rPr>
+        <w:t>Костадинов</w:t>
+      </w:r>
+      <w:proofErr w:type="spellEnd"/>
+      <w:r>
+        <w:rPr>
+          <w:rFonts w:ascii="Segoe UI" w:hAnsi="Segoe UI" w:cs="Segoe UI"/>
+          <w:b/>
+          <w:color w:val="24292E"/>
+          <w:shd w:val="clear" w:color="auto" w:fill="FFFFFF"/>
+        </w:rPr>
+        <w:t xml:space="preserve"> (Code Check)</w:t>
       </w:r>
       <w:r>
         <w:rPr>
@@ -457,19 +730,19 @@
         </w:rPr>
         <w:t>. Ръководство на програмата</w:t>
       </w:r>
-    </w:p>
-    <w:p>
-      <w:pPr>
-        <w:tabs>
-          <w:tab w:val="left" w:pos="3645"/>
-        </w:tabs>
-        <w:rPr>
-          <w:sz w:val="44"/>
-          <w:lang w:val="bg-BG"/>
-        </w:rPr>
-      </w:pPr>
       <w:bookmarkStart w:id="0" w:name="_GoBack"/>
       <w:bookmarkEnd w:id="0"/>
+    </w:p>
+    <w:p>
+      <w:pPr>
+        <w:tabs>
+          <w:tab w:val="left" w:pos="3645"/>
+        </w:tabs>
+        <w:rPr>
+          <w:sz w:val="44"/>
+          <w:lang w:val="bg-BG"/>
+        </w:rPr>
+      </w:pPr>
     </w:p>
     <w:p>
       <w:pPr>
@@ -1215,6 +1488,9 @@
         <w:tabs>
           <w:tab w:val="left" w:pos="3645"/>
         </w:tabs>
+        <w:rPr>
+          <w:lang w:val="bg-BG"/>
+        </w:rPr>
       </w:pPr>
     </w:p>
     <w:p>
@@ -1244,7 +1520,7 @@
           <w:sz w:val="48"/>
           <w:lang w:val="bg-BG"/>
         </w:rPr>
-        <w:t>ограмиста</w:t>
+        <w:t>ограмата</w:t>
       </w:r>
     </w:p>
     <w:p>
@@ -1287,6 +1563,9 @@
         <w:tabs>
           <w:tab w:val="left" w:pos="3645"/>
         </w:tabs>
+        <w:rPr>
+          <w:lang w:val="bg-BG"/>
+        </w:rPr>
       </w:pPr>
       <w:r>
         <w:rPr>
@@ -1362,12 +1641,17 @@
       <w:r>
         <w:t xml:space="preserve">2 – </w:t>
       </w:r>
-      <w:r>
-        <w:rPr>
-          <w:lang w:val="bg-BG"/>
-        </w:rPr>
-        <w:t>ра</w:t>
-      </w:r>
+      <w:proofErr w:type="gramStart"/>
+      <w:r>
+        <w:t>р</w:t>
+      </w:r>
+      <w:r>
+        <w:rPr>
+          <w:lang w:val="bg-BG"/>
+        </w:rPr>
+        <w:t>а</w:t>
+      </w:r>
+      <w:proofErr w:type="gramEnd"/>
       <w:r>
         <w:rPr>
           <w:lang w:val="bg-BG"/>
@@ -1380,22 +1664,11 @@
         </w:rPr>
         <w:t>: Играта е стартирана.</w:t>
       </w:r>
-    </w:p>
-    <w:p>
-      <w:pPr>
-        <w:tabs>
-          <w:tab w:val="left" w:pos="3645"/>
-        </w:tabs>
-        <w:rPr>
-          <w:lang w:val="bg-BG"/>
-        </w:rPr>
-      </w:pPr>
       <w:r>
         <w:rPr>
           <w:noProof/>
           <w:lang w:val="bg-BG" w:eastAsia="bg-BG"/>
         </w:rPr>
-        <w:lastRenderedPageBreak/>
         <w:drawing>
           <wp:inline distT="0" distB="0" distL="0" distR="0">
             <wp:extent cx="5934075" cy="2876550"/>
@@ -1456,6 +1729,7 @@
         <w:rPr>
           <w:lang w:val="bg-BG"/>
         </w:rPr>
+        <w:lastRenderedPageBreak/>
         <w:t>3 – та стъпка: За да играете натиснете  „1“; За да научите правилата натиснете „2“; Съответно, за да напуснете – натиснете „3“.</w:t>
       </w:r>
     </w:p>
@@ -1584,7 +1858,6 @@
           <w:noProof/>
           <w:lang w:val="bg-BG" w:eastAsia="bg-BG"/>
         </w:rPr>
-        <w:lastRenderedPageBreak/>
         <w:drawing>
           <wp:inline distT="0" distB="0" distL="0" distR="0">
             <wp:extent cx="5943600" cy="3265714"/>
@@ -1648,6 +1921,7 @@
         <w:rPr>
           <w:lang w:val="bg-BG"/>
         </w:rPr>
+        <w:lastRenderedPageBreak/>
         <w:t>5 – та стъпка</w:t>
       </w:r>
       <w:r>
@@ -1761,7 +2035,6 @@
           <w:noProof/>
           <w:lang w:val="bg-BG" w:eastAsia="bg-BG"/>
         </w:rPr>
-        <w:lastRenderedPageBreak/>
         <w:drawing>
           <wp:inline distT="0" distB="0" distL="0" distR="0">
             <wp:extent cx="6091555" cy="3562597"/>
@@ -1882,7 +2155,7 @@
           <w:rPr>
             <w:noProof/>
           </w:rPr>
-          <w:t>4</w:t>
+          <w:t>2</w:t>
         </w:r>
         <w:r>
           <w:rPr>
@@ -2926,7 +3199,7 @@
 </file>
 
 <file path=customXml/itemProps1.xml><?xml version="1.0" encoding="utf-8"?>
-<ds:datastoreItem xmlns:ds="http://schemas.openxmlformats.org/officeDocument/2006/customXml" ds:itemID="{85643FA5-0D3F-4993-B0A0-61901CE9DAED}">
+<ds:datastoreItem xmlns:ds="http://schemas.openxmlformats.org/officeDocument/2006/customXml" ds:itemID="{6F766D32-DF55-4188-A487-88936E9986E3}">
   <ds:schemaRefs>
     <ds:schemaRef ds:uri="http://schemas.openxmlformats.org/officeDocument/2006/bibliography"/>
   </ds:schemaRefs>

</xml_diff>